<commit_message>
- Change Docker Aufbau Gliederung.docx - Add more ignores to gitignore. - Delete unused Dockerfile
</commit_message>
<xml_diff>
--- a/UnbubbleFriends/doc/Docker Aufbau Gliederung.docx
+++ b/UnbubbleFriends/doc/Docker Aufbau Gliederung.docx
@@ -292,6 +292,65 @@
       </w:r>
       <w:r>
         <w:t>Bibliotheken und Treiber, die für den Betrieb eines Services benötigt werden.</w:t>
+      </w:r>
+    </w:p>
+    <w:p>
+      <w:pPr>
+        <w:pStyle w:val="Listenabsatz"/>
+        <w:rPr>
+          <w:b/>
+          <w:sz w:val="24"/>
+          <w:szCs w:val="24"/>
+        </w:rPr>
+      </w:pPr>
+    </w:p>
+    <w:p>
+      <w:pPr>
+        <w:pStyle w:val="Listenabsatz"/>
+        <w:numPr>
+          <w:ilvl w:val="0"/>
+          <w:numId w:val="1"/>
+        </w:numPr>
+        <w:rPr>
+          <w:b/>
+          <w:sz w:val="24"/>
+          <w:szCs w:val="24"/>
+        </w:rPr>
+      </w:pPr>
+      <w:r>
+        <w:rPr>
+          <w:b/>
+          <w:sz w:val="24"/>
+          <w:szCs w:val="24"/>
+        </w:rPr>
+        <w:t xml:space="preserve">Docker-Compose: </w:t>
+      </w:r>
+      <w:r>
+        <w:t xml:space="preserve">Docker-Compose ist ein Kommandozeilen-Tool, welches dazu dient, mehrere Docker-Images über eine Docker-compose.yml Datei zu starten. </w:t>
+      </w:r>
+      <w:r>
+        <w:br/>
+        <w:t>Damit kann man sich praktisch eine Startroutine für alle Container in einem Paket bauen.</w:t>
+      </w:r>
+      <w:r>
+        <w:br/>
+      </w:r>
+    </w:p>
+    <w:p>
+      <w:r>
+        <w:t xml:space="preserve">Meine Eselsbrücke zu der ganzen Thematik ist einfach: </w:t>
+      </w:r>
+      <w:r>
+        <w:br/>
+        <w:t xml:space="preserve">Docker-File ist praktisch der Quellcode des Betriebsystems. </w:t>
+      </w:r>
+      <w:r>
+        <w:br/>
+        <w:t xml:space="preserve">Docker-Image ist praktisch das Betriebssystem Image. </w:t>
+      </w:r>
+      <w:r>
+        <w:br/>
+        <w:t xml:space="preserve">Docker-Container ist die gestartete und installierte Betriebssystem Instanz. </w:t>
       </w:r>
     </w:p>
     <w:sectPr>

</xml_diff>